<commit_message>
Add report files for presentation
</commit_message>
<xml_diff>
--- a/presentation/report/Доклад_Мурашов_отчет.docx
+++ b/presentation/report/Доклад_Мурашов_отчет.docx
@@ -957,7 +957,7 @@
       </w:r>
     </w:p>
     <w:bookmarkEnd w:id="46"/>
-    <w:bookmarkStart w:id="52" w:name="список-литературы"/>
+    <w:bookmarkStart w:id="53" w:name="список-литературы"/>
     <w:p>
       <w:pPr>
         <w:pStyle w:val="Heading1"/>
@@ -966,7 +966,7 @@
         <w:t xml:space="preserve">Список литературы</w:t>
       </w:r>
     </w:p>
-    <w:bookmarkStart w:id="51" w:name="refs"/>
+    <w:bookmarkStart w:id="52" w:name="refs"/>
     <w:p>
       <w:pPr>
         <w:numPr>
@@ -1071,8 +1071,31 @@
         </w:r>
       </w:hyperlink>
     </w:p>
-    <w:bookmarkEnd w:id="51"/>
+    <w:p>
+      <w:pPr>
+        <w:numPr>
+          <w:ilvl w:val="0"/>
+          <w:numId w:val="1005"/>
+        </w:numPr>
+        <w:pStyle w:val="Bibliography"/>
+      </w:pPr>
+      <w:r>
+        <w:t xml:space="preserve">Лекции по курсу операционные системы / Д.С. Кулябов -</w:t>
+      </w:r>
+      <w:r>
+        <w:t xml:space="preserve"> </w:t>
+      </w:r>
+      <w:hyperlink r:id="rId51">
+        <w:r>
+          <w:rPr>
+            <w:rStyle w:val="Hyperlink"/>
+          </w:rPr>
+          <w:t xml:space="preserve">Электронный ресурс</w:t>
+        </w:r>
+      </w:hyperlink>
+    </w:p>
     <w:bookmarkEnd w:id="52"/>
+    <w:bookmarkEnd w:id="53"/>
     <w:sectPr/>
   </w:body>
 </w:document>

</xml_diff>